<commit_message>
thay doi UseCase lan 2
</commit_message>
<xml_diff>
--- a/Sơ đồ Use Case.docx
+++ b/Sơ đồ Use Case.docx
@@ -3,17 +3,16 @@
 <w:document xmlns:wpc="http://schemas.microsoft.com/office/word/2010/wordprocessingCanvas" xmlns:cx="http://schemas.microsoft.com/office/drawing/2014/chartex" xmlns:cx1="http://schemas.microsoft.com/office/drawing/2015/9/8/chartex" xmlns:cx2="http://schemas.microsoft.com/office/drawing/2015/10/21/chartex" xmlns:cx3="http://schemas.microsoft.com/office/drawing/2016/5/9/chartex" xmlns:cx4="http://schemas.microsoft.com/office/drawing/2016/5/10/chartex" xmlns:cx5="http://schemas.microsoft.com/office/drawing/2016/5/11/chartex" xmlns:cx6="http://schemas.microsoft.com/office/drawing/2016/5/12/chartex" xmlns:cx7="http://schemas.microsoft.com/office/drawing/2016/5/13/chartex" xmlns:cx8="http://schemas.microsoft.com/office/drawing/2016/5/14/chartex" xmlns:mc="http://schemas.openxmlformats.org/markup-compatibility/2006" xmlns:aink="http://schemas.microsoft.com/office/drawing/2016/ink" xmlns:am3d="http://schemas.microsoft.com/office/drawing/2017/model3d" xmlns:o="urn:schemas-microsoft-com:office:office" xmlns:r="http://schemas.openxmlformats.org/officeDocument/2006/relationships" xmlns:m="http://schemas.openxmlformats.org/officeDocument/2006/math" xmlns:v="urn:schemas-microsoft-com:vml" xmlns:wp14="http://schemas.microsoft.com/office/word/2010/wordprocessingDrawing" xmlns:wp="http://schemas.openxmlformats.org/drawingml/2006/wordprocessingDrawing" xmlns:w10="urn:schemas-microsoft-com:office:word" xmlns:w="http://schemas.openxmlformats.org/wordprocessingml/2006/main" xmlns:w14="http://schemas.microsoft.com/office/word/2010/wordml" xmlns:w15="http://schemas.microsoft.com/office/word/2012/wordml" xmlns:w16cid="http://schemas.microsoft.com/office/word/2016/wordml/cid" xmlns:w16se="http://schemas.microsoft.com/office/word/2015/wordml/symex" xmlns:wpg="http://schemas.microsoft.com/office/word/2010/wordprocessingGroup" xmlns:wpi="http://schemas.microsoft.com/office/word/2010/wordprocessingInk" xmlns:wne="http://schemas.microsoft.com/office/word/2006/wordml" xmlns:wps="http://schemas.microsoft.com/office/word/2010/wordprocessingShape" mc:Ignorable="w14 w15 w16se w16cid wp14">
   <w:body>
     <w:p>
+      <w:bookmarkStart w:id="0" w:name="_GoBack"/>
       <w:r>
-        <w:t xml:space="preserve">Use case tổng quát </w:t>
-      </w:r>
-    </w:p>
-    <w:p>
-      <w:r>
+        <w:rPr>
+          <w:noProof/>
+        </w:rPr>
         <w:drawing>
-          <wp:inline distT="0" distB="0" distL="0" distR="0" wp14:anchorId="76BB1EAE" wp14:editId="5D89E009">
-            <wp:extent cx="5353797" cy="4925112"/>
-            <wp:effectExtent l="0" t="0" r="0" b="8890"/>
-            <wp:docPr id="1" name="Picture 1"/>
+          <wp:inline distT="0" distB="0" distL="0" distR="0">
+            <wp:extent cx="5760720" cy="3907155"/>
+            <wp:effectExtent l="0" t="0" r="0" b="0"/>
+            <wp:docPr id="16" name="Picture 16"/>
             <wp:cNvGraphicFramePr>
               <a:graphicFrameLocks xmlns:a="http://schemas.openxmlformats.org/drawingml/2006/main" noChangeAspect="1"/>
             </wp:cNvGraphicFramePr>
@@ -21,11 +20,17 @@
               <a:graphicData uri="http://schemas.openxmlformats.org/drawingml/2006/picture">
                 <pic:pic xmlns:pic="http://schemas.openxmlformats.org/drawingml/2006/picture">
                   <pic:nvPicPr>
-                    <pic:cNvPr id="1" name=""/>
+                    <pic:cNvPr id="16" name="Báo cáo thống kê .jpg"/>
                     <pic:cNvPicPr/>
                   </pic:nvPicPr>
                   <pic:blipFill>
-                    <a:blip r:embed="rId4"/>
+                    <a:blip r:embed="rId5">
+                      <a:extLst>
+                        <a:ext uri="{28A0092B-C50C-407E-A947-70E740481C1C}">
+                          <a14:useLocalDpi xmlns:a14="http://schemas.microsoft.com/office/drawing/2010/main" val="0"/>
+                        </a:ext>
+                      </a:extLst>
+                    </a:blip>
                     <a:stretch>
                       <a:fillRect/>
                     </a:stretch>
@@ -33,7 +38,288 @@
                   <pic:spPr>
                     <a:xfrm>
                       <a:off x="0" y="0"/>
-                      <a:ext cx="5353797" cy="4925112"/>
+                      <a:ext cx="5760720" cy="3907155"/>
+                    </a:xfrm>
+                    <a:prstGeom prst="rect">
+                      <a:avLst/>
+                    </a:prstGeom>
+                  </pic:spPr>
+                </pic:pic>
+              </a:graphicData>
+            </a:graphic>
+          </wp:inline>
+        </w:drawing>
+      </w:r>
+      <w:bookmarkEnd w:id="0"/>
+      <w:r>
+        <w:rPr>
+          <w:noProof/>
+        </w:rPr>
+        <w:drawing>
+          <wp:inline distT="0" distB="0" distL="0" distR="0">
+            <wp:extent cx="5760720" cy="2587625"/>
+            <wp:effectExtent l="0" t="0" r="0" b="3175"/>
+            <wp:docPr id="17" name="Picture 17"/>
+            <wp:cNvGraphicFramePr>
+              <a:graphicFrameLocks xmlns:a="http://schemas.openxmlformats.org/drawingml/2006/main" noChangeAspect="1"/>
+            </wp:cNvGraphicFramePr>
+            <a:graphic xmlns:a="http://schemas.openxmlformats.org/drawingml/2006/main">
+              <a:graphicData uri="http://schemas.openxmlformats.org/drawingml/2006/picture">
+                <pic:pic xmlns:pic="http://schemas.openxmlformats.org/drawingml/2006/picture">
+                  <pic:nvPicPr>
+                    <pic:cNvPr id="17" name="Quản  lý bán hàng .jpg"/>
+                    <pic:cNvPicPr/>
+                  </pic:nvPicPr>
+                  <pic:blipFill>
+                    <a:blip r:embed="rId6">
+                      <a:extLst>
+                        <a:ext uri="{28A0092B-C50C-407E-A947-70E740481C1C}">
+                          <a14:useLocalDpi xmlns:a14="http://schemas.microsoft.com/office/drawing/2010/main" val="0"/>
+                        </a:ext>
+                      </a:extLst>
+                    </a:blip>
+                    <a:stretch>
+                      <a:fillRect/>
+                    </a:stretch>
+                  </pic:blipFill>
+                  <pic:spPr>
+                    <a:xfrm>
+                      <a:off x="0" y="0"/>
+                      <a:ext cx="5760720" cy="2587625"/>
+                    </a:xfrm>
+                    <a:prstGeom prst="rect">
+                      <a:avLst/>
+                    </a:prstGeom>
+                  </pic:spPr>
+                </pic:pic>
+              </a:graphicData>
+            </a:graphic>
+          </wp:inline>
+        </w:drawing>
+      </w:r>
+      <w:r>
+        <w:rPr>
+          <w:noProof/>
+        </w:rPr>
+        <w:lastRenderedPageBreak/>
+        <w:drawing>
+          <wp:inline distT="0" distB="0" distL="0" distR="0">
+            <wp:extent cx="5760720" cy="4634865"/>
+            <wp:effectExtent l="0" t="0" r="0" b="0"/>
+            <wp:docPr id="18" name="Picture 18"/>
+            <wp:cNvGraphicFramePr>
+              <a:graphicFrameLocks xmlns:a="http://schemas.openxmlformats.org/drawingml/2006/main" noChangeAspect="1"/>
+            </wp:cNvGraphicFramePr>
+            <a:graphic xmlns:a="http://schemas.openxmlformats.org/drawingml/2006/main">
+              <a:graphicData uri="http://schemas.openxmlformats.org/drawingml/2006/picture">
+                <pic:pic xmlns:pic="http://schemas.openxmlformats.org/drawingml/2006/picture">
+                  <pic:nvPicPr>
+                    <pic:cNvPr id="18" name="Quản lý nhập hàng.jpg"/>
+                    <pic:cNvPicPr/>
+                  </pic:nvPicPr>
+                  <pic:blipFill>
+                    <a:blip r:embed="rId7">
+                      <a:extLst>
+                        <a:ext uri="{28A0092B-C50C-407E-A947-70E740481C1C}">
+                          <a14:useLocalDpi xmlns:a14="http://schemas.microsoft.com/office/drawing/2010/main" val="0"/>
+                        </a:ext>
+                      </a:extLst>
+                    </a:blip>
+                    <a:stretch>
+                      <a:fillRect/>
+                    </a:stretch>
+                  </pic:blipFill>
+                  <pic:spPr>
+                    <a:xfrm>
+                      <a:off x="0" y="0"/>
+                      <a:ext cx="5760720" cy="4634865"/>
+                    </a:xfrm>
+                    <a:prstGeom prst="rect">
+                      <a:avLst/>
+                    </a:prstGeom>
+                  </pic:spPr>
+                </pic:pic>
+              </a:graphicData>
+            </a:graphic>
+          </wp:inline>
+        </w:drawing>
+      </w:r>
+      <w:r>
+        <w:rPr>
+          <w:noProof/>
+        </w:rPr>
+        <w:drawing>
+          <wp:inline distT="0" distB="0" distL="0" distR="0">
+            <wp:extent cx="5760720" cy="2719070"/>
+            <wp:effectExtent l="0" t="0" r="0" b="5080"/>
+            <wp:docPr id="19" name="Picture 19"/>
+            <wp:cNvGraphicFramePr>
+              <a:graphicFrameLocks xmlns:a="http://schemas.openxmlformats.org/drawingml/2006/main" noChangeAspect="1"/>
+            </wp:cNvGraphicFramePr>
+            <a:graphic xmlns:a="http://schemas.openxmlformats.org/drawingml/2006/main">
+              <a:graphicData uri="http://schemas.openxmlformats.org/drawingml/2006/picture">
+                <pic:pic xmlns:pic="http://schemas.openxmlformats.org/drawingml/2006/picture">
+                  <pic:nvPicPr>
+                    <pic:cNvPr id="19" name="Quản lý tài khoản.jpg"/>
+                    <pic:cNvPicPr/>
+                  </pic:nvPicPr>
+                  <pic:blipFill>
+                    <a:blip r:embed="rId8">
+                      <a:extLst>
+                        <a:ext uri="{28A0092B-C50C-407E-A947-70E740481C1C}">
+                          <a14:useLocalDpi xmlns:a14="http://schemas.microsoft.com/office/drawing/2010/main" val="0"/>
+                        </a:ext>
+                      </a:extLst>
+                    </a:blip>
+                    <a:stretch>
+                      <a:fillRect/>
+                    </a:stretch>
+                  </pic:blipFill>
+                  <pic:spPr>
+                    <a:xfrm>
+                      <a:off x="0" y="0"/>
+                      <a:ext cx="5760720" cy="2719070"/>
+                    </a:xfrm>
+                    <a:prstGeom prst="rect">
+                      <a:avLst/>
+                    </a:prstGeom>
+                  </pic:spPr>
+                </pic:pic>
+              </a:graphicData>
+            </a:graphic>
+          </wp:inline>
+        </w:drawing>
+      </w:r>
+      <w:r>
+        <w:rPr>
+          <w:noProof/>
+        </w:rPr>
+        <w:lastRenderedPageBreak/>
+        <w:drawing>
+          <wp:inline distT="0" distB="0" distL="0" distR="0">
+            <wp:extent cx="5760720" cy="4335145"/>
+            <wp:effectExtent l="0" t="0" r="0" b="8255"/>
+            <wp:docPr id="20" name="Picture 20"/>
+            <wp:cNvGraphicFramePr>
+              <a:graphicFrameLocks xmlns:a="http://schemas.openxmlformats.org/drawingml/2006/main" noChangeAspect="1"/>
+            </wp:cNvGraphicFramePr>
+            <a:graphic xmlns:a="http://schemas.openxmlformats.org/drawingml/2006/main">
+              <a:graphicData uri="http://schemas.openxmlformats.org/drawingml/2006/picture">
+                <pic:pic xmlns:pic="http://schemas.openxmlformats.org/drawingml/2006/picture">
+                  <pic:nvPicPr>
+                    <pic:cNvPr id="20" name="Quản lý thông tin đối tượng ngoài.jpg"/>
+                    <pic:cNvPicPr/>
+                  </pic:nvPicPr>
+                  <pic:blipFill>
+                    <a:blip r:embed="rId9">
+                      <a:extLst>
+                        <a:ext uri="{28A0092B-C50C-407E-A947-70E740481C1C}">
+                          <a14:useLocalDpi xmlns:a14="http://schemas.microsoft.com/office/drawing/2010/main" val="0"/>
+                        </a:ext>
+                      </a:extLst>
+                    </a:blip>
+                    <a:stretch>
+                      <a:fillRect/>
+                    </a:stretch>
+                  </pic:blipFill>
+                  <pic:spPr>
+                    <a:xfrm>
+                      <a:off x="0" y="0"/>
+                      <a:ext cx="5760720" cy="4335145"/>
+                    </a:xfrm>
+                    <a:prstGeom prst="rect">
+                      <a:avLst/>
+                    </a:prstGeom>
+                  </pic:spPr>
+                </pic:pic>
+              </a:graphicData>
+            </a:graphic>
+          </wp:inline>
+        </w:drawing>
+      </w:r>
+      <w:r>
+        <w:rPr>
+          <w:noProof/>
+        </w:rPr>
+        <w:lastRenderedPageBreak/>
+        <w:drawing>
+          <wp:inline distT="0" distB="0" distL="0" distR="0">
+            <wp:extent cx="5760720" cy="7741285"/>
+            <wp:effectExtent l="0" t="0" r="0" b="0"/>
+            <wp:docPr id="21" name="Picture 21"/>
+            <wp:cNvGraphicFramePr>
+              <a:graphicFrameLocks xmlns:a="http://schemas.openxmlformats.org/drawingml/2006/main" noChangeAspect="1"/>
+            </wp:cNvGraphicFramePr>
+            <a:graphic xmlns:a="http://schemas.openxmlformats.org/drawingml/2006/main">
+              <a:graphicData uri="http://schemas.openxmlformats.org/drawingml/2006/picture">
+                <pic:pic xmlns:pic="http://schemas.openxmlformats.org/drawingml/2006/picture">
+                  <pic:nvPicPr>
+                    <pic:cNvPr id="21" name="Quản lý tìm kiếm.jpg"/>
+                    <pic:cNvPicPr/>
+                  </pic:nvPicPr>
+                  <pic:blipFill>
+                    <a:blip r:embed="rId10">
+                      <a:extLst>
+                        <a:ext uri="{28A0092B-C50C-407E-A947-70E740481C1C}">
+                          <a14:useLocalDpi xmlns:a14="http://schemas.microsoft.com/office/drawing/2010/main" val="0"/>
+                        </a:ext>
+                      </a:extLst>
+                    </a:blip>
+                    <a:stretch>
+                      <a:fillRect/>
+                    </a:stretch>
+                  </pic:blipFill>
+                  <pic:spPr>
+                    <a:xfrm>
+                      <a:off x="0" y="0"/>
+                      <a:ext cx="5760720" cy="7741285"/>
+                    </a:xfrm>
+                    <a:prstGeom prst="rect">
+                      <a:avLst/>
+                    </a:prstGeom>
+                  </pic:spPr>
+                </pic:pic>
+              </a:graphicData>
+            </a:graphic>
+          </wp:inline>
+        </w:drawing>
+      </w:r>
+      <w:r>
+        <w:rPr>
+          <w:noProof/>
+        </w:rPr>
+        <w:lastRenderedPageBreak/>
+        <w:drawing>
+          <wp:inline distT="0" distB="0" distL="0" distR="0">
+            <wp:extent cx="5760720" cy="4620260"/>
+            <wp:effectExtent l="0" t="0" r="0" b="8890"/>
+            <wp:docPr id="22" name="Picture 22"/>
+            <wp:cNvGraphicFramePr>
+              <a:graphicFrameLocks xmlns:a="http://schemas.openxmlformats.org/drawingml/2006/main" noChangeAspect="1"/>
+            </wp:cNvGraphicFramePr>
+            <a:graphic xmlns:a="http://schemas.openxmlformats.org/drawingml/2006/main">
+              <a:graphicData uri="http://schemas.openxmlformats.org/drawingml/2006/picture">
+                <pic:pic xmlns:pic="http://schemas.openxmlformats.org/drawingml/2006/picture">
+                  <pic:nvPicPr>
+                    <pic:cNvPr id="22" name="UseCaseDiagram Tổng  quát.jpg"/>
+                    <pic:cNvPicPr/>
+                  </pic:nvPicPr>
+                  <pic:blipFill>
+                    <a:blip r:embed="rId11">
+                      <a:extLst>
+                        <a:ext uri="{28A0092B-C50C-407E-A947-70E740481C1C}">
+                          <a14:useLocalDpi xmlns:a14="http://schemas.microsoft.com/office/drawing/2010/main" val="0"/>
+                        </a:ext>
+                      </a:extLst>
+                    </a:blip>
+                    <a:stretch>
+                      <a:fillRect/>
+                    </a:stretch>
+                  </pic:blipFill>
+                  <pic:spPr>
+                    <a:xfrm>
+                      <a:off x="0" y="0"/>
+                      <a:ext cx="5760720" cy="4620260"/>
                     </a:xfrm>
                     <a:prstGeom prst="rect">
                       <a:avLst/>
@@ -46,300 +332,6 @@
         </w:drawing>
       </w:r>
     </w:p>
-    <w:p/>
-    <w:p/>
-    <w:p/>
-    <w:p/>
-    <w:p/>
-    <w:p/>
-    <w:p/>
-    <w:p/>
-    <w:p/>
-    <w:p/>
-    <w:p/>
-    <w:p/>
-    <w:p/>
-    <w:p>
-      <w:r>
-        <w:lastRenderedPageBreak/>
-        <w:t xml:space="preserve">Use case phân rã </w:t>
-      </w:r>
-    </w:p>
-    <w:p>
-      <w:r>
-        <w:drawing>
-          <wp:inline distT="0" distB="0" distL="0" distR="0" wp14:anchorId="1A54A592" wp14:editId="7C9E304A">
-            <wp:extent cx="5760720" cy="2423160"/>
-            <wp:effectExtent l="0" t="0" r="0" b="0"/>
-            <wp:docPr id="9" name="Picture 9"/>
-            <wp:cNvGraphicFramePr>
-              <a:graphicFrameLocks xmlns:a="http://schemas.openxmlformats.org/drawingml/2006/main" noChangeAspect="1"/>
-            </wp:cNvGraphicFramePr>
-            <a:graphic xmlns:a="http://schemas.openxmlformats.org/drawingml/2006/main">
-              <a:graphicData uri="http://schemas.openxmlformats.org/drawingml/2006/picture">
-                <pic:pic xmlns:pic="http://schemas.openxmlformats.org/drawingml/2006/picture">
-                  <pic:nvPicPr>
-                    <pic:cNvPr id="1" name=""/>
-                    <pic:cNvPicPr/>
-                  </pic:nvPicPr>
-                  <pic:blipFill>
-                    <a:blip r:embed="rId5"/>
-                    <a:stretch>
-                      <a:fillRect/>
-                    </a:stretch>
-                  </pic:blipFill>
-                  <pic:spPr>
-                    <a:xfrm>
-                      <a:off x="0" y="0"/>
-                      <a:ext cx="5760720" cy="2423160"/>
-                    </a:xfrm>
-                    <a:prstGeom prst="rect">
-                      <a:avLst/>
-                    </a:prstGeom>
-                  </pic:spPr>
-                </pic:pic>
-              </a:graphicData>
-            </a:graphic>
-          </wp:inline>
-        </w:drawing>
-      </w:r>
-      <w:r>
-        <w:drawing>
-          <wp:inline distT="0" distB="0" distL="0" distR="0" wp14:anchorId="18D59C7E" wp14:editId="6651FAA4">
-            <wp:extent cx="5760720" cy="2035175"/>
-            <wp:effectExtent l="0" t="0" r="0" b="3175"/>
-            <wp:docPr id="10" name="Picture 10"/>
-            <wp:cNvGraphicFramePr>
-              <a:graphicFrameLocks xmlns:a="http://schemas.openxmlformats.org/drawingml/2006/main" noChangeAspect="1"/>
-            </wp:cNvGraphicFramePr>
-            <a:graphic xmlns:a="http://schemas.openxmlformats.org/drawingml/2006/main">
-              <a:graphicData uri="http://schemas.openxmlformats.org/drawingml/2006/picture">
-                <pic:pic xmlns:pic="http://schemas.openxmlformats.org/drawingml/2006/picture">
-                  <pic:nvPicPr>
-                    <pic:cNvPr id="1" name=""/>
-                    <pic:cNvPicPr/>
-                  </pic:nvPicPr>
-                  <pic:blipFill>
-                    <a:blip r:embed="rId6"/>
-                    <a:stretch>
-                      <a:fillRect/>
-                    </a:stretch>
-                  </pic:blipFill>
-                  <pic:spPr>
-                    <a:xfrm>
-                      <a:off x="0" y="0"/>
-                      <a:ext cx="5760720" cy="2035175"/>
-                    </a:xfrm>
-                    <a:prstGeom prst="rect">
-                      <a:avLst/>
-                    </a:prstGeom>
-                  </pic:spPr>
-                </pic:pic>
-              </a:graphicData>
-            </a:graphic>
-          </wp:inline>
-        </w:drawing>
-      </w:r>
-      <w:r>
-        <w:drawing>
-          <wp:inline distT="0" distB="0" distL="0" distR="0" wp14:anchorId="0B8BA700" wp14:editId="67E5C6DC">
-            <wp:extent cx="5760720" cy="1833245"/>
-            <wp:effectExtent l="0" t="0" r="0" b="0"/>
-            <wp:docPr id="11" name="Picture 11"/>
-            <wp:cNvGraphicFramePr>
-              <a:graphicFrameLocks xmlns:a="http://schemas.openxmlformats.org/drawingml/2006/main" noChangeAspect="1"/>
-            </wp:cNvGraphicFramePr>
-            <a:graphic xmlns:a="http://schemas.openxmlformats.org/drawingml/2006/main">
-              <a:graphicData uri="http://schemas.openxmlformats.org/drawingml/2006/picture">
-                <pic:pic xmlns:pic="http://schemas.openxmlformats.org/drawingml/2006/picture">
-                  <pic:nvPicPr>
-                    <pic:cNvPr id="1" name=""/>
-                    <pic:cNvPicPr/>
-                  </pic:nvPicPr>
-                  <pic:blipFill>
-                    <a:blip r:embed="rId7"/>
-                    <a:stretch>
-                      <a:fillRect/>
-                    </a:stretch>
-                  </pic:blipFill>
-                  <pic:spPr>
-                    <a:xfrm>
-                      <a:off x="0" y="0"/>
-                      <a:ext cx="5760720" cy="1833245"/>
-                    </a:xfrm>
-                    <a:prstGeom prst="rect">
-                      <a:avLst/>
-                    </a:prstGeom>
-                  </pic:spPr>
-                </pic:pic>
-              </a:graphicData>
-            </a:graphic>
-          </wp:inline>
-        </w:drawing>
-      </w:r>
-      <w:r>
-        <w:drawing>
-          <wp:inline distT="0" distB="0" distL="0" distR="0" wp14:anchorId="142F1694" wp14:editId="39BEC56A">
-            <wp:extent cx="5760720" cy="1917065"/>
-            <wp:effectExtent l="0" t="0" r="0" b="6985"/>
-            <wp:docPr id="12" name="Picture 12"/>
-            <wp:cNvGraphicFramePr>
-              <a:graphicFrameLocks xmlns:a="http://schemas.openxmlformats.org/drawingml/2006/main" noChangeAspect="1"/>
-            </wp:cNvGraphicFramePr>
-            <a:graphic xmlns:a="http://schemas.openxmlformats.org/drawingml/2006/main">
-              <a:graphicData uri="http://schemas.openxmlformats.org/drawingml/2006/picture">
-                <pic:pic xmlns:pic="http://schemas.openxmlformats.org/drawingml/2006/picture">
-                  <pic:nvPicPr>
-                    <pic:cNvPr id="1" name=""/>
-                    <pic:cNvPicPr/>
-                  </pic:nvPicPr>
-                  <pic:blipFill>
-                    <a:blip r:embed="rId8"/>
-                    <a:stretch>
-                      <a:fillRect/>
-                    </a:stretch>
-                  </pic:blipFill>
-                  <pic:spPr>
-                    <a:xfrm>
-                      <a:off x="0" y="0"/>
-                      <a:ext cx="5760720" cy="1917065"/>
-                    </a:xfrm>
-                    <a:prstGeom prst="rect">
-                      <a:avLst/>
-                    </a:prstGeom>
-                  </pic:spPr>
-                </pic:pic>
-              </a:graphicData>
-            </a:graphic>
-          </wp:inline>
-        </w:drawing>
-      </w:r>
-    </w:p>
-    <w:p>
-      <w:r>
-        <w:lastRenderedPageBreak/>
-        <w:drawing>
-          <wp:inline distT="0" distB="0" distL="0" distR="0" wp14:anchorId="0A9F831B" wp14:editId="7AE8B70A">
-            <wp:extent cx="5760720" cy="1782445"/>
-            <wp:effectExtent l="0" t="0" r="0" b="8255"/>
-            <wp:docPr id="13" name="Picture 13"/>
-            <wp:cNvGraphicFramePr>
-              <a:graphicFrameLocks xmlns:a="http://schemas.openxmlformats.org/drawingml/2006/main" noChangeAspect="1"/>
-            </wp:cNvGraphicFramePr>
-            <a:graphic xmlns:a="http://schemas.openxmlformats.org/drawingml/2006/main">
-              <a:graphicData uri="http://schemas.openxmlformats.org/drawingml/2006/picture">
-                <pic:pic xmlns:pic="http://schemas.openxmlformats.org/drawingml/2006/picture">
-                  <pic:nvPicPr>
-                    <pic:cNvPr id="1" name=""/>
-                    <pic:cNvPicPr/>
-                  </pic:nvPicPr>
-                  <pic:blipFill>
-                    <a:blip r:embed="rId9"/>
-                    <a:stretch>
-                      <a:fillRect/>
-                    </a:stretch>
-                  </pic:blipFill>
-                  <pic:spPr>
-                    <a:xfrm>
-                      <a:off x="0" y="0"/>
-                      <a:ext cx="5760720" cy="1782445"/>
-                    </a:xfrm>
-                    <a:prstGeom prst="rect">
-                      <a:avLst/>
-                    </a:prstGeom>
-                  </pic:spPr>
-                </pic:pic>
-              </a:graphicData>
-            </a:graphic>
-          </wp:inline>
-        </w:drawing>
-      </w:r>
-      <w:r>
-        <w:drawing>
-          <wp:inline distT="0" distB="0" distL="0" distR="0" wp14:anchorId="611C9B73" wp14:editId="483A99DB">
-            <wp:extent cx="5760720" cy="2296160"/>
-            <wp:effectExtent l="0" t="0" r="0" b="8890"/>
-            <wp:docPr id="14" name="Picture 14"/>
-            <wp:cNvGraphicFramePr>
-              <a:graphicFrameLocks xmlns:a="http://schemas.openxmlformats.org/drawingml/2006/main" noChangeAspect="1"/>
-            </wp:cNvGraphicFramePr>
-            <a:graphic xmlns:a="http://schemas.openxmlformats.org/drawingml/2006/main">
-              <a:graphicData uri="http://schemas.openxmlformats.org/drawingml/2006/picture">
-                <pic:pic xmlns:pic="http://schemas.openxmlformats.org/drawingml/2006/picture">
-                  <pic:nvPicPr>
-                    <pic:cNvPr id="1" name=""/>
-                    <pic:cNvPicPr/>
-                  </pic:nvPicPr>
-                  <pic:blipFill>
-                    <a:blip r:embed="rId10"/>
-                    <a:stretch>
-                      <a:fillRect/>
-                    </a:stretch>
-                  </pic:blipFill>
-                  <pic:spPr>
-                    <a:xfrm>
-                      <a:off x="0" y="0"/>
-                      <a:ext cx="5760720" cy="2296160"/>
-                    </a:xfrm>
-                    <a:prstGeom prst="rect">
-                      <a:avLst/>
-                    </a:prstGeom>
-                  </pic:spPr>
-                </pic:pic>
-              </a:graphicData>
-            </a:graphic>
-          </wp:inline>
-        </w:drawing>
-      </w:r>
-    </w:p>
-    <w:p>
-      <w:r>
-        <w:drawing>
-          <wp:inline distT="0" distB="0" distL="0" distR="0" wp14:anchorId="7C57485F" wp14:editId="140430A5">
-            <wp:extent cx="5760720" cy="2265045"/>
-            <wp:effectExtent l="0" t="0" r="0" b="1905"/>
-            <wp:docPr id="15" name="Picture 15"/>
-            <wp:cNvGraphicFramePr>
-              <a:graphicFrameLocks xmlns:a="http://schemas.openxmlformats.org/drawingml/2006/main" noChangeAspect="1"/>
-            </wp:cNvGraphicFramePr>
-            <a:graphic xmlns:a="http://schemas.openxmlformats.org/drawingml/2006/main">
-              <a:graphicData uri="http://schemas.openxmlformats.org/drawingml/2006/picture">
-                <pic:pic xmlns:pic="http://schemas.openxmlformats.org/drawingml/2006/picture">
-                  <pic:nvPicPr>
-                    <pic:cNvPr id="1" name=""/>
-                    <pic:cNvPicPr/>
-                  </pic:nvPicPr>
-                  <pic:blipFill>
-                    <a:blip r:embed="rId11"/>
-                    <a:stretch>
-                      <a:fillRect/>
-                    </a:stretch>
-                  </pic:blipFill>
-                  <pic:spPr>
-                    <a:xfrm>
-                      <a:off x="0" y="0"/>
-                      <a:ext cx="5760720" cy="2265045"/>
-                    </a:xfrm>
-                    <a:prstGeom prst="rect">
-                      <a:avLst/>
-                    </a:prstGeom>
-                  </pic:spPr>
-                </pic:pic>
-              </a:graphicData>
-            </a:graphic>
-          </wp:inline>
-        </w:drawing>
-      </w:r>
-      <w:bookmarkStart w:id="0" w:name="_GoBack"/>
-      <w:bookmarkEnd w:id="0"/>
-    </w:p>
-    <w:p/>
-    <w:p/>
-    <w:p/>
-    <w:p/>
-    <w:p/>
-    <w:p/>
-    <w:p/>
     <w:sectPr>
       <w:pgSz w:w="11907" w:h="16840" w:code="9"/>
       <w:pgMar w:top="1134" w:right="1134" w:bottom="1134" w:left="1701" w:header="720" w:footer="720" w:gutter="0"/>
@@ -1071,4 +1063,16 @@
     </a:ext>
   </a:extLst>
 </a:theme>
+</file>
+
+<file path=customXml/item1.xml><?xml version="1.0" encoding="utf-8"?>
+<b:Sources xmlns:b="http://schemas.openxmlformats.org/officeDocument/2006/bibliography" xmlns="http://schemas.openxmlformats.org/officeDocument/2006/bibliography" SelectedStyle="\APASixthEditionOfficeOnline.xsl" StyleName="APA" Version="6"/>
+</file>
+
+<file path=customXml/itemProps1.xml><?xml version="1.0" encoding="utf-8"?>
+<ds:datastoreItem xmlns:ds="http://schemas.openxmlformats.org/officeDocument/2006/customXml" ds:itemID="{7062CAC2-8759-45EC-8E22-9A9FEFE44B85}">
+  <ds:schemaRefs>
+    <ds:schemaRef ds:uri="http://schemas.openxmlformats.org/officeDocument/2006/bibliography"/>
+  </ds:schemaRefs>
+</ds:datastoreItem>
 </file>
</xml_diff>